<commit_message>
Pandoc test for docs version control
</commit_message>
<xml_diff>
--- a/Proposal/Sampul.docx
+++ b/Proposal/Sampul.docx
@@ -490,7 +490,17 @@
           <w:sz w:val="24"/>
           <w:szCs w:val="24"/>
         </w:rPr>
-        <w:t>2024</w:t>
+        <w:t>202</w:t>
+      </w:r>
+      <w:r>
+        <w:rPr>
+          <w:rFonts w:ascii="Times New Roman" w:hAnsi="Times New Roman" w:cs="Times New Roman" w:hint="eastAsia"/>
+          <w:b/>
+          <w:bCs/>
+          <w:sz w:val="24"/>
+          <w:szCs w:val="24"/>
+        </w:rPr>
+        <w:t>3</w:t>
       </w:r>
     </w:p>
     <w:p>
@@ -520,45 +530,45 @@
         <w:spacing w:line="240" w:lineRule="auto"/>
         <w:jc w:val="center"/>
         <w:rPr>
-          <w:rFonts w:ascii="Times New Roman" w:hAnsi="Times New Roman" w:cs="Times New Roman" w:hint="eastAsia"/>
-          <w:b/>
-          <w:bCs/>
-          <w:sz w:val="24"/>
-          <w:szCs w:val="24"/>
-        </w:rPr>
-      </w:pPr>
-    </w:p>
-    <w:p>
-      <w:pPr>
-        <w:spacing w:line="240" w:lineRule="auto"/>
-        <w:jc w:val="center"/>
-        <w:rPr>
-          <w:rFonts w:ascii="Times New Roman" w:hAnsi="Times New Roman" w:cs="Times New Roman"/>
-          <w:b/>
-          <w:bCs/>
-          <w:sz w:val="24"/>
-          <w:szCs w:val="24"/>
-        </w:rPr>
-      </w:pPr>
-    </w:p>
-    <w:p>
-      <w:pPr>
-        <w:spacing w:line="240" w:lineRule="auto"/>
-        <w:jc w:val="center"/>
-        <w:rPr>
-          <w:rFonts w:ascii="Times New Roman" w:hAnsi="Times New Roman" w:cs="Times New Roman" w:hint="eastAsia"/>
-          <w:b/>
-          <w:bCs/>
-          <w:sz w:val="24"/>
-          <w:szCs w:val="24"/>
-        </w:rPr>
-      </w:pPr>
-    </w:p>
-    <w:p>
-      <w:pPr>
-        <w:spacing w:line="240" w:lineRule="auto"/>
-        <w:rPr>
-          <w:rFonts w:ascii="Times New Roman" w:hAnsi="Times New Roman" w:cs="Times New Roman" w:hint="eastAsia"/>
+          <w:rFonts w:ascii="Times New Roman" w:hAnsi="Times New Roman" w:cs="Times New Roman"/>
+          <w:b/>
+          <w:bCs/>
+          <w:sz w:val="24"/>
+          <w:szCs w:val="24"/>
+        </w:rPr>
+      </w:pPr>
+    </w:p>
+    <w:p>
+      <w:pPr>
+        <w:spacing w:line="240" w:lineRule="auto"/>
+        <w:jc w:val="center"/>
+        <w:rPr>
+          <w:rFonts w:ascii="Times New Roman" w:hAnsi="Times New Roman" w:cs="Times New Roman"/>
+          <w:b/>
+          <w:bCs/>
+          <w:sz w:val="24"/>
+          <w:szCs w:val="24"/>
+        </w:rPr>
+      </w:pPr>
+    </w:p>
+    <w:p>
+      <w:pPr>
+        <w:spacing w:line="240" w:lineRule="auto"/>
+        <w:jc w:val="center"/>
+        <w:rPr>
+          <w:rFonts w:ascii="Times New Roman" w:hAnsi="Times New Roman" w:cs="Times New Roman"/>
+          <w:b/>
+          <w:bCs/>
+          <w:sz w:val="24"/>
+          <w:szCs w:val="24"/>
+        </w:rPr>
+      </w:pPr>
+    </w:p>
+    <w:p>
+      <w:pPr>
+        <w:spacing w:line="240" w:lineRule="auto"/>
+        <w:rPr>
+          <w:rFonts w:ascii="Times New Roman" w:hAnsi="Times New Roman" w:cs="Times New Roman"/>
           <w:b/>
           <w:bCs/>
           <w:sz w:val="24"/>

</xml_diff>